<commit_message>
Cambios en certificado propiedad Creacion de secuencias Signed-off-by: Jeffri Villacreses <adrianmorales@hotmail.com>
</commit_message>
<xml_diff>
--- a/registro_mercantil/objects/Documentos/DocPropiedad/Certificado_Negativo.docx
+++ b/registro_mercantil/objects/Documentos/DocPropiedad/Certificado_Negativo.docx
@@ -6,12 +6,14 @@
       <w:pPr>
         <w:pStyle w:val="estiloregistro"/>
         <w:rPr>
-          <w:rFonts w:cs="Times New Roman"/>
+          <w:rFonts w:ascii="Baskerville Old Face" w:hAnsi="Baskerville Old Face" w:cs="Times New Roman"/>
+          <w:sz w:val="32"/>
         </w:rPr>
       </w:pPr>
       <w:r>
         <w:rPr>
-          <w:rFonts w:cs="Times New Roman"/>
+          <w:rFonts w:ascii="Baskerville Old Face" w:hAnsi="Baskerville Old Face" w:cs="Times New Roman"/>
+          <w:sz w:val="32"/>
         </w:rPr>
         <w:t>EMPRESA PÚBLICA MUNICIPAL REGISTRO DE LA PROPIEDAD</w:t>
       </w:r>
@@ -20,8 +22,8 @@
       <w:pPr>
         <w:pStyle w:val="Sinespaciado"/>
         <w:rPr>
-          <w:rFonts w:ascii="Times New Roman" w:hAnsi="Times New Roman" w:cs="Times New Roman"/>
-          <w:sz w:val="24"/>
+          <w:rFonts w:ascii="Baskerville Old Face" w:hAnsi="Baskerville Old Face" w:cs="Times New Roman"/>
+          <w:sz w:val="32"/>
           <w:szCs w:val="24"/>
         </w:rPr>
       </w:pPr>
@@ -30,8 +32,8 @@
       <w:pPr>
         <w:pStyle w:val="Sinespaciado"/>
         <w:rPr>
-          <w:rFonts w:ascii="Times New Roman" w:hAnsi="Times New Roman" w:cs="Times New Roman"/>
-          <w:sz w:val="24"/>
+          <w:rFonts w:ascii="Baskerville Old Face" w:hAnsi="Baskerville Old Face" w:cs="Times New Roman"/>
+          <w:sz w:val="32"/>
           <w:szCs w:val="24"/>
         </w:rPr>
       </w:pPr>
@@ -40,15 +42,15 @@
       <w:pPr>
         <w:pStyle w:val="Sinespaciado"/>
         <w:rPr>
-          <w:rFonts w:ascii="Times New Roman" w:hAnsi="Times New Roman" w:cs="Times New Roman"/>
-          <w:sz w:val="24"/>
+          <w:rFonts w:ascii="Baskerville Old Face" w:hAnsi="Baskerville Old Face" w:cs="Times New Roman"/>
+          <w:sz w:val="32"/>
           <w:szCs w:val="24"/>
         </w:rPr>
       </w:pPr>
       <w:r>
         <w:rPr>
-          <w:rFonts w:ascii="Times New Roman" w:hAnsi="Times New Roman" w:cs="Times New Roman"/>
-          <w:sz w:val="24"/>
+          <w:rFonts w:ascii="Baskerville Old Face" w:hAnsi="Baskerville Old Face" w:cs="Times New Roman"/>
+          <w:sz w:val="32"/>
           <w:szCs w:val="24"/>
         </w:rPr>
         <w:t xml:space="preserve">Dirección: </w:t>
@@ -56,8 +58,8 @@
       <w:sdt>
         <w:sdtPr>
           <w:rPr>
-            <w:rFonts w:ascii="Times New Roman" w:hAnsi="Times New Roman" w:cs="Times New Roman"/>
-            <w:sz w:val="24"/>
+            <w:rFonts w:ascii="Baskerville Old Face" w:hAnsi="Baskerville Old Face" w:cs="Times New Roman"/>
+            <w:sz w:val="32"/>
             <w:szCs w:val="24"/>
           </w:rPr>
           <w:id w:val="654649531"/>
@@ -78,6 +80,8 @@
             <w:sdtPr>
               <w:rPr>
                 <w:rStyle w:val="estiloregistroCar"/>
+                <w:rFonts w:ascii="Baskerville Old Face" w:hAnsi="Baskerville Old Face"/>
+                <w:sz w:val="32"/>
               </w:rPr>
               <w:id w:val="-764460405"/>
               <w:placeholder>
@@ -93,6 +97,8 @@
               <w:r>
                 <w:rPr>
                   <w:rStyle w:val="estiloregistroCar"/>
+                  <w:rFonts w:ascii="Baskerville Old Face" w:hAnsi="Baskerville Old Face"/>
+                  <w:sz w:val="32"/>
                 </w:rPr>
                 <w:t>{{</w:t>
               </w:r>
@@ -100,6 +106,8 @@
               <w:r>
                 <w:rPr>
                   <w:rStyle w:val="estiloregistroCar"/>
+                  <w:rFonts w:ascii="Baskerville Old Face" w:hAnsi="Baskerville Old Face"/>
+                  <w:sz w:val="32"/>
                 </w:rPr>
                 <w:t>direccionreg</w:t>
               </w:r>
@@ -107,6 +115,8 @@
               <w:r>
                 <w:rPr>
                   <w:rStyle w:val="estiloregistroCar"/>
+                  <w:rFonts w:ascii="Baskerville Old Face" w:hAnsi="Baskerville Old Face"/>
+                  <w:sz w:val="32"/>
                 </w:rPr>
                 <w:t>}}</w:t>
               </w:r>
@@ -120,20 +130,22 @@
         <w:pStyle w:val="Sinespaciado"/>
         <w:rPr>
           <w:rStyle w:val="estiloregistroCar"/>
+          <w:rFonts w:ascii="Baskerville Old Face" w:hAnsi="Baskerville Old Face"/>
+          <w:sz w:val="32"/>
         </w:rPr>
       </w:pPr>
       <w:r>
         <w:rPr>
-          <w:rFonts w:ascii="Times New Roman" w:hAnsi="Times New Roman" w:cs="Times New Roman"/>
-          <w:sz w:val="24"/>
+          <w:rFonts w:ascii="Baskerville Old Face" w:hAnsi="Baskerville Old Face" w:cs="Times New Roman"/>
+          <w:sz w:val="32"/>
           <w:szCs w:val="24"/>
         </w:rPr>
         <w:t>Telf:</w:t>
       </w:r>
       <w:r>
         <w:rPr>
-          <w:rFonts w:ascii="Times New Roman" w:hAnsi="Times New Roman" w:cs="Times New Roman"/>
-          <w:sz w:val="24"/>
+          <w:rFonts w:ascii="Baskerville Old Face" w:hAnsi="Baskerville Old Face" w:cs="Times New Roman"/>
+          <w:sz w:val="32"/>
           <w:szCs w:val="24"/>
         </w:rPr>
         <w:t xml:space="preserve">           </w:t>
@@ -141,8 +153,8 @@
       <w:sdt>
         <w:sdtPr>
           <w:rPr>
-            <w:rFonts w:ascii="Times New Roman" w:hAnsi="Times New Roman" w:cs="Times New Roman"/>
-            <w:sz w:val="24"/>
+            <w:rFonts w:ascii="Baskerville Old Face" w:hAnsi="Baskerville Old Face" w:cs="Times New Roman"/>
+            <w:sz w:val="32"/>
             <w:szCs w:val="24"/>
           </w:rPr>
           <w:id w:val="165136984"/>
@@ -163,6 +175,8 @@
             <w:sdtPr>
               <w:rPr>
                 <w:rStyle w:val="estiloregistroCar"/>
+                <w:rFonts w:ascii="Baskerville Old Face" w:hAnsi="Baskerville Old Face"/>
+                <w:sz w:val="32"/>
               </w:rPr>
               <w:id w:val="139788771"/>
               <w:placeholder>
@@ -178,6 +192,8 @@
               <w:r>
                 <w:rPr>
                   <w:rStyle w:val="estiloregistroCar"/>
+                  <w:rFonts w:ascii="Baskerville Old Face" w:hAnsi="Baskerville Old Face"/>
+                  <w:sz w:val="32"/>
                 </w:rPr>
                 <w:t>{{</w:t>
               </w:r>
@@ -185,18 +201,24 @@
               <w:r>
                 <w:rPr>
                   <w:rStyle w:val="estiloregistroCar"/>
+                  <w:rFonts w:ascii="Baskerville Old Face" w:hAnsi="Baskerville Old Face"/>
+                  <w:sz w:val="32"/>
                 </w:rPr>
                 <w:t>tel</w:t>
               </w:r>
               <w:r>
                 <w:rPr>
                   <w:rStyle w:val="estiloregistroCar"/>
+                  <w:rFonts w:ascii="Baskerville Old Face" w:hAnsi="Baskerville Old Face"/>
+                  <w:sz w:val="32"/>
                 </w:rPr>
                 <w:t>e</w:t>
               </w:r>
               <w:r>
                 <w:rPr>
                   <w:rStyle w:val="estiloregistroCar"/>
+                  <w:rFonts w:ascii="Baskerville Old Face" w:hAnsi="Baskerville Old Face"/>
+                  <w:sz w:val="32"/>
                 </w:rPr>
                 <w:t>fonoreg</w:t>
               </w:r>
@@ -204,6 +226,8 @@
               <w:r>
                 <w:rPr>
                   <w:rStyle w:val="estiloregistroCar"/>
+                  <w:rFonts w:ascii="Baskerville Old Face" w:hAnsi="Baskerville Old Face"/>
+                  <w:sz w:val="32"/>
                 </w:rPr>
                 <w:t>}}</w:t>
               </w:r>
@@ -216,8 +240,8 @@
       <w:pPr>
         <w:pStyle w:val="Sinespaciado"/>
         <w:rPr>
-          <w:rFonts w:ascii="Times New Roman" w:hAnsi="Times New Roman" w:cs="Times New Roman"/>
-          <w:sz w:val="24"/>
+          <w:rFonts w:ascii="Baskerville Old Face" w:hAnsi="Baskerville Old Face" w:cs="Times New Roman"/>
+          <w:sz w:val="32"/>
           <w:szCs w:val="24"/>
           <w:lang w:val="es-ES"/>
         </w:rPr>
@@ -227,15 +251,15 @@
       <w:pPr>
         <w:pStyle w:val="Sinespaciado"/>
         <w:rPr>
-          <w:rFonts w:ascii="Times New Roman" w:hAnsi="Times New Roman" w:cs="Times New Roman"/>
-          <w:sz w:val="24"/>
+          <w:rFonts w:ascii="Baskerville Old Face" w:hAnsi="Baskerville Old Face" w:cs="Times New Roman"/>
+          <w:sz w:val="32"/>
           <w:szCs w:val="24"/>
         </w:rPr>
       </w:pPr>
       <w:r>
         <w:rPr>
-          <w:rFonts w:ascii="Times New Roman" w:hAnsi="Times New Roman" w:cs="Times New Roman"/>
-          <w:sz w:val="24"/>
+          <w:rFonts w:ascii="Baskerville Old Face" w:hAnsi="Baskerville Old Face" w:cs="Times New Roman"/>
+          <w:sz w:val="32"/>
           <w:szCs w:val="24"/>
         </w:rPr>
         <w:t xml:space="preserve">Conforme a la Orden de Trabajo: certifico hasta el día de hoy </w:t>
@@ -244,6 +268,8 @@
         <w:sdtPr>
           <w:rPr>
             <w:rStyle w:val="estiloregistroCar"/>
+            <w:rFonts w:ascii="Baskerville Old Face" w:hAnsi="Baskerville Old Face"/>
+            <w:sz w:val="32"/>
           </w:rPr>
           <w:id w:val="-1728526495"/>
           <w:placeholder>
@@ -260,6 +286,8 @@
             <w:sdtPr>
               <w:rPr>
                 <w:rStyle w:val="estiloregistroCar"/>
+                <w:rFonts w:ascii="Baskerville Old Face" w:hAnsi="Baskerville Old Face"/>
+                <w:sz w:val="32"/>
               </w:rPr>
               <w:id w:val="1139232639"/>
               <w:placeholder>
@@ -275,6 +303,8 @@
               <w:r>
                 <w:rPr>
                   <w:rStyle w:val="estiloregistroCar"/>
+                  <w:rFonts w:ascii="Baskerville Old Face" w:hAnsi="Baskerville Old Face"/>
+                  <w:sz w:val="32"/>
                 </w:rPr>
                 <w:t>{{</w:t>
               </w:r>
@@ -282,6 +312,8 @@
               <w:r>
                 <w:rPr>
                   <w:rStyle w:val="estiloregistroCar"/>
+                  <w:rFonts w:ascii="Baskerville Old Face" w:hAnsi="Baskerville Old Face"/>
+                  <w:sz w:val="32"/>
                 </w:rPr>
                 <w:t>fechaactual</w:t>
               </w:r>
@@ -289,6 +321,8 @@
               <w:r>
                 <w:rPr>
                   <w:rStyle w:val="estiloregistroCar"/>
+                  <w:rFonts w:ascii="Baskerville Old Face" w:hAnsi="Baskerville Old Face"/>
+                  <w:sz w:val="32"/>
                 </w:rPr>
                 <w:t xml:space="preserve"> }}</w:t>
               </w:r>
@@ -301,41 +335,82 @@
       <w:pPr>
         <w:pStyle w:val="Sinespaciado"/>
         <w:rPr>
-          <w:rFonts w:ascii="Times New Roman" w:hAnsi="Times New Roman" w:cs="Times New Roman"/>
-          <w:sz w:val="24"/>
+          <w:rFonts w:ascii="Baskerville Old Face" w:hAnsi="Baskerville Old Face" w:cs="Times New Roman"/>
+          <w:sz w:val="32"/>
           <w:szCs w:val="24"/>
         </w:rPr>
       </w:pPr>
       <w:r>
         <w:rPr>
-          <w:rFonts w:ascii="Times New Roman" w:hAnsi="Times New Roman" w:cs="Times New Roman"/>
-          <w:sz w:val="24"/>
+          <w:rFonts w:ascii="Baskerville Old Face" w:hAnsi="Baskerville Old Face" w:cs="Times New Roman"/>
+          <w:sz w:val="32"/>
           <w:szCs w:val="24"/>
         </w:rPr>
         <w:t xml:space="preserve">Certificado: </w:t>
       </w:r>
-      <w:r>
-        <w:rPr>
-          <w:rStyle w:val="estiloregistroCar"/>
-          <w:rFonts w:cs="Times New Roman"/>
-        </w:rPr>
-        <w:t>HAY QUE VER OCMO SE GENERA ESTE NUMERO</w:t>
-      </w:r>
-      <w:r>
-        <w:rPr>
-          <w:rFonts w:ascii="Times New Roman" w:hAnsi="Times New Roman" w:cs="Times New Roman"/>
-          <w:sz w:val="24"/>
-          <w:szCs w:val="24"/>
-        </w:rPr>
-        <w:t xml:space="preserve"> </w:t>
-      </w:r>
+      <w:sdt>
+        <w:sdtPr>
+          <w:rPr>
+            <w:rStyle w:val="estiloregistroCar"/>
+            <w:rFonts w:ascii="Baskerville Old Face" w:hAnsi="Baskerville Old Face"/>
+            <w:sz w:val="32"/>
+          </w:rPr>
+          <w:id w:val="1751462680"/>
+          <w:placeholder>
+            <w:docPart w:val="75B87BF7562D415BA33E14A40445B741"/>
+          </w:placeholder>
+        </w:sdtPr>
+        <w:sdtContent>
+          <w:sdt>
+            <w:sdtPr>
+              <w:rPr>
+                <w:rStyle w:val="estiloregistroCar"/>
+                <w:rFonts w:ascii="Baskerville Old Face" w:hAnsi="Baskerville Old Face"/>
+                <w:sz w:val="32"/>
+              </w:rPr>
+              <w:id w:val="1765038196"/>
+              <w:placeholder>
+                <w:docPart w:val="8CC68F812197422B8592E1C818D7B9B1"/>
+              </w:placeholder>
+            </w:sdtPr>
+            <w:sdtContent>
+              <w:r>
+                <w:rPr>
+                  <w:rStyle w:val="estiloregistroCar"/>
+                  <w:rFonts w:ascii="Baskerville Old Face" w:hAnsi="Baskerville Old Face"/>
+                  <w:sz w:val="32"/>
+                </w:rPr>
+                <w:t>{{</w:t>
+              </w:r>
+              <w:r>
+                <w:rPr>
+                  <w:rStyle w:val="estiloregistroCar"/>
+                  <w:rFonts w:ascii="Baskerville Old Face" w:hAnsi="Baskerville Old Face"/>
+                  <w:sz w:val="32"/>
+                </w:rPr>
+                <w:t>numerocertificado</w:t>
+              </w:r>
+              <w:bookmarkStart w:id="0" w:name="_GoBack"/>
+              <w:bookmarkEnd w:id="0"/>
+              <w:r>
+                <w:rPr>
+                  <w:rStyle w:val="estiloregistroCar"/>
+                  <w:rFonts w:ascii="Baskerville Old Face" w:hAnsi="Baskerville Old Face"/>
+                  <w:sz w:val="32"/>
+                </w:rPr>
+                <w:t>}}</w:t>
+              </w:r>
+            </w:sdtContent>
+          </w:sdt>
+        </w:sdtContent>
+      </w:sdt>
     </w:p>
     <w:p>
       <w:pPr>
         <w:pStyle w:val="Sinespaciado"/>
         <w:rPr>
-          <w:rFonts w:ascii="Times New Roman" w:hAnsi="Times New Roman" w:cs="Times New Roman"/>
-          <w:sz w:val="24"/>
+          <w:rFonts w:ascii="Baskerville Old Face" w:hAnsi="Baskerville Old Face" w:cs="Times New Roman"/>
+          <w:sz w:val="32"/>
           <w:szCs w:val="24"/>
         </w:rPr>
       </w:pPr>
@@ -345,20 +420,18 @@
         <w:shd w:val="clear" w:color="auto" w:fill="808080" w:themeFill="background1" w:themeFillShade="80"/>
         <w:jc w:val="center"/>
         <w:rPr>
-          <w:rFonts w:ascii="Times New Roman" w:hAnsi="Times New Roman" w:cs="Times New Roman"/>
+          <w:rFonts w:ascii="Baskerville Old Face" w:hAnsi="Baskerville Old Face" w:cs="Times New Roman"/>
           <w:color w:val="FFFFFF" w:themeColor="background1"/>
-          <w:sz w:val="24"/>
+          <w:sz w:val="32"/>
           <w:szCs w:val="24"/>
           <w:lang w:val="es-EC"/>
         </w:rPr>
       </w:pPr>
-      <w:bookmarkStart w:id="0" w:name="_GoBack"/>
-      <w:bookmarkEnd w:id="0"/>
       <w:r>
         <w:rPr>
-          <w:rFonts w:ascii="Times New Roman" w:hAnsi="Times New Roman" w:cs="Times New Roman"/>
+          <w:rFonts w:ascii="Baskerville Old Face" w:hAnsi="Baskerville Old Face" w:cs="Times New Roman"/>
           <w:color w:val="FFFFFF" w:themeColor="background1"/>
-          <w:sz w:val="24"/>
+          <w:sz w:val="32"/>
           <w:szCs w:val="24"/>
           <w:lang w:val="es-EC"/>
         </w:rPr>
@@ -370,16 +443,16 @@
         <w:pStyle w:val="Sinespaciado"/>
         <w:jc w:val="both"/>
         <w:rPr>
-          <w:rFonts w:ascii="Times New Roman" w:hAnsi="Times New Roman" w:cs="Times New Roman"/>
-          <w:sz w:val="24"/>
+          <w:rFonts w:ascii="Baskerville Old Face" w:hAnsi="Baskerville Old Face" w:cs="Times New Roman"/>
+          <w:sz w:val="32"/>
           <w:szCs w:val="24"/>
         </w:rPr>
       </w:pPr>
       <w:r>
         <w:rPr>
-          <w:rFonts w:ascii="Times New Roman" w:hAnsi="Times New Roman" w:cs="Times New Roman"/>
+          <w:rFonts w:ascii="Baskerville Old Face" w:hAnsi="Baskerville Old Face" w:cs="Times New Roman"/>
           <w:b/>
-          <w:sz w:val="24"/>
+          <w:sz w:val="32"/>
           <w:szCs w:val="24"/>
         </w:rPr>
         <w:t xml:space="preserve"> </w:t>
@@ -387,8 +460,8 @@
       <w:sdt>
         <w:sdtPr>
           <w:rPr>
-            <w:rFonts w:ascii="Times New Roman" w:hAnsi="Times New Roman" w:cs="Times New Roman"/>
-            <w:sz w:val="24"/>
+            <w:rFonts w:ascii="Baskerville Old Face" w:hAnsi="Baskerville Old Face" w:cs="Times New Roman"/>
+            <w:sz w:val="32"/>
             <w:szCs w:val="24"/>
           </w:rPr>
           <w:id w:val="-104429638"/>
@@ -402,7 +475,8 @@
             <w:sdtPr>
               <w:rPr>
                 <w:rStyle w:val="estiloregistroCar"/>
-                <w:rFonts w:cs="Times New Roman"/>
+                <w:rFonts w:ascii="Baskerville Old Face" w:hAnsi="Baskerville Old Face" w:cs="Times New Roman"/>
+                <w:sz w:val="32"/>
               </w:rPr>
               <w:id w:val="1261188509"/>
               <w:placeholder>
@@ -418,7 +492,8 @@
               <w:r>
                 <w:rPr>
                   <w:rStyle w:val="estiloregistroCar"/>
-                  <w:rFonts w:cs="Times New Roman"/>
+                  <w:rFonts w:ascii="Baskerville Old Face" w:hAnsi="Baskerville Old Face" w:cs="Times New Roman"/>
+                  <w:sz w:val="32"/>
                 </w:rPr>
                 <w:t>{{</w:t>
               </w:r>
@@ -426,7 +501,8 @@
               <w:r>
                 <w:rPr>
                   <w:rStyle w:val="estiloregistroCar"/>
-                  <w:rFonts w:cs="Times New Roman"/>
+                  <w:rFonts w:ascii="Baskerville Old Face" w:hAnsi="Baskerville Old Face" w:cs="Times New Roman"/>
+                  <w:sz w:val="32"/>
                 </w:rPr>
                 <w:t>nomregistrador</w:t>
               </w:r>
@@ -434,7 +510,8 @@
               <w:r>
                 <w:rPr>
                   <w:rStyle w:val="estiloregistroCar"/>
-                  <w:rFonts w:cs="Times New Roman"/>
+                  <w:rFonts w:ascii="Baskerville Old Face" w:hAnsi="Baskerville Old Face" w:cs="Times New Roman"/>
+                  <w:sz w:val="32"/>
                 </w:rPr>
                 <w:t>}}</w:t>
               </w:r>
@@ -444,16 +521,16 @@
       </w:sdt>
       <w:r>
         <w:rPr>
-          <w:rFonts w:ascii="Times New Roman" w:hAnsi="Times New Roman" w:cs="Times New Roman"/>
-          <w:sz w:val="24"/>
+          <w:rFonts w:ascii="Baskerville Old Face" w:hAnsi="Baskerville Old Face" w:cs="Times New Roman"/>
+          <w:sz w:val="32"/>
           <w:szCs w:val="24"/>
         </w:rPr>
         <w:t xml:space="preserve"> </w:t>
       </w:r>
       <w:r>
         <w:rPr>
-          <w:rFonts w:ascii="Times New Roman" w:hAnsi="Times New Roman" w:cs="Times New Roman"/>
-          <w:sz w:val="24"/>
+          <w:rFonts w:ascii="Baskerville Old Face" w:hAnsi="Baskerville Old Face" w:cs="Times New Roman"/>
+          <w:sz w:val="32"/>
           <w:szCs w:val="24"/>
         </w:rPr>
         <w:t>Registrador de la Propiedad y Mercantil (E) del Cantón X, a petición de parte interesada y en forma legal.</w:t>
@@ -464,8 +541,8 @@
         <w:pStyle w:val="Sinespaciado"/>
         <w:jc w:val="both"/>
         <w:rPr>
-          <w:rFonts w:ascii="Times New Roman" w:hAnsi="Times New Roman" w:cs="Times New Roman"/>
-          <w:sz w:val="24"/>
+          <w:rFonts w:ascii="Baskerville Old Face" w:hAnsi="Baskerville Old Face" w:cs="Times New Roman"/>
+          <w:sz w:val="32"/>
           <w:szCs w:val="24"/>
         </w:rPr>
       </w:pPr>
@@ -475,9 +552,9 @@
         <w:pStyle w:val="Sinespaciado"/>
         <w:jc w:val="both"/>
         <w:rPr>
-          <w:rFonts w:ascii="Times New Roman" w:hAnsi="Times New Roman" w:cs="Times New Roman"/>
+          <w:rFonts w:ascii="Baskerville Old Face" w:hAnsi="Baskerville Old Face" w:cs="Times New Roman"/>
           <w:b/>
-          <w:sz w:val="24"/>
+          <w:sz w:val="32"/>
           <w:szCs w:val="24"/>
           <w:u w:val="single"/>
           <w:lang w:val="es-MX"/>
@@ -485,9 +562,9 @@
       </w:pPr>
       <w:r>
         <w:rPr>
-          <w:rFonts w:ascii="Times New Roman" w:hAnsi="Times New Roman" w:cs="Times New Roman"/>
+          <w:rFonts w:ascii="Baskerville Old Face" w:hAnsi="Baskerville Old Face" w:cs="Times New Roman"/>
           <w:b/>
-          <w:sz w:val="24"/>
+          <w:sz w:val="32"/>
           <w:szCs w:val="24"/>
         </w:rPr>
         <w:t>Certifica:</w:t>
@@ -498,8 +575,8 @@
         <w:pStyle w:val="Sinespaciado"/>
         <w:jc w:val="both"/>
         <w:rPr>
-          <w:rFonts w:ascii="Times New Roman" w:hAnsi="Times New Roman" w:cs="Times New Roman"/>
-          <w:sz w:val="24"/>
+          <w:rFonts w:ascii="Baskerville Old Face" w:hAnsi="Baskerville Old Face" w:cs="Times New Roman"/>
+          <w:sz w:val="32"/>
           <w:szCs w:val="24"/>
         </w:rPr>
       </w:pPr>
@@ -509,15 +586,15 @@
         <w:pStyle w:val="Sinespaciado"/>
         <w:jc w:val="both"/>
         <w:rPr>
-          <w:rFonts w:ascii="Times New Roman" w:hAnsi="Times New Roman" w:cs="Times New Roman"/>
-          <w:sz w:val="24"/>
+          <w:rFonts w:ascii="Baskerville Old Face" w:hAnsi="Baskerville Old Face" w:cs="Times New Roman"/>
+          <w:sz w:val="32"/>
           <w:szCs w:val="24"/>
         </w:rPr>
       </w:pPr>
       <w:r>
         <w:rPr>
-          <w:rFonts w:ascii="Times New Roman" w:hAnsi="Times New Roman" w:cs="Times New Roman"/>
-          <w:sz w:val="24"/>
+          <w:rFonts w:ascii="Baskerville Old Face" w:hAnsi="Baskerville Old Face" w:cs="Times New Roman"/>
+          <w:sz w:val="32"/>
           <w:szCs w:val="24"/>
         </w:rPr>
         <w:t xml:space="preserve">Que revisados los archivos a mi cargo desde el </w:t>
@@ -525,8 +602,8 @@
       <w:sdt>
         <w:sdtPr>
           <w:rPr>
-            <w:rFonts w:ascii="Times New Roman" w:hAnsi="Times New Roman" w:cs="Times New Roman"/>
-            <w:sz w:val="24"/>
+            <w:rFonts w:ascii="Baskerville Old Face" w:hAnsi="Baskerville Old Face" w:cs="Times New Roman"/>
+            <w:sz w:val="32"/>
             <w:szCs w:val="24"/>
           </w:rPr>
           <w:id w:val="-818573245"/>
@@ -540,6 +617,8 @@
             <w:sdtPr>
               <w:rPr>
                 <w:rStyle w:val="estiloregistroCar"/>
+                <w:rFonts w:ascii="Baskerville Old Face" w:hAnsi="Baskerville Old Face"/>
+                <w:sz w:val="32"/>
               </w:rPr>
               <w:id w:val="-1003895498"/>
               <w:placeholder>
@@ -555,6 +634,8 @@
               <w:r>
                 <w:rPr>
                   <w:rStyle w:val="estiloregistroCar"/>
+                  <w:rFonts w:ascii="Baskerville Old Face" w:hAnsi="Baskerville Old Face"/>
+                  <w:sz w:val="32"/>
                 </w:rPr>
                 <w:t>{{</w:t>
               </w:r>
@@ -562,6 +643,8 @@
               <w:r>
                 <w:rPr>
                   <w:rStyle w:val="estiloregistroCar"/>
+                  <w:rFonts w:ascii="Baskerville Old Face" w:hAnsi="Baskerville Old Face"/>
+                  <w:sz w:val="32"/>
                 </w:rPr>
                 <w:t>fechainiact</w:t>
               </w:r>
@@ -569,6 +652,8 @@
               <w:r>
                 <w:rPr>
                   <w:rStyle w:val="estiloregistroCar"/>
+                  <w:rFonts w:ascii="Baskerville Old Face" w:hAnsi="Baskerville Old Face"/>
+                  <w:sz w:val="32"/>
                 </w:rPr>
                 <w:t>}}</w:t>
               </w:r>
@@ -578,16 +663,16 @@
       </w:sdt>
       <w:r>
         <w:rPr>
-          <w:rFonts w:ascii="Times New Roman" w:hAnsi="Times New Roman" w:cs="Times New Roman"/>
-          <w:sz w:val="24"/>
+          <w:rFonts w:ascii="Baskerville Old Face" w:hAnsi="Baskerville Old Face" w:cs="Times New Roman"/>
+          <w:sz w:val="32"/>
           <w:szCs w:val="24"/>
         </w:rPr>
         <w:t xml:space="preserve"> que fue creada esta oficina, hasta la presente fecha, él se</w:t>
       </w:r>
       <w:r>
         <w:rPr>
-          <w:rFonts w:ascii="Times New Roman" w:hAnsi="Times New Roman" w:cs="Times New Roman"/>
-          <w:sz w:val="24"/>
+          <w:rFonts w:ascii="Baskerville Old Face" w:hAnsi="Baskerville Old Face" w:cs="Times New Roman"/>
+          <w:sz w:val="32"/>
           <w:szCs w:val="24"/>
           <w:lang w:val="es-MX"/>
         </w:rPr>
@@ -596,8 +681,8 @@
       <w:sdt>
         <w:sdtPr>
           <w:rPr>
-            <w:rFonts w:ascii="Times New Roman" w:hAnsi="Times New Roman" w:cs="Times New Roman"/>
-            <w:sz w:val="24"/>
+            <w:rFonts w:ascii="Baskerville Old Face" w:hAnsi="Baskerville Old Face" w:cs="Times New Roman"/>
+            <w:sz w:val="32"/>
             <w:szCs w:val="24"/>
           </w:rPr>
           <w:id w:val="-172186065"/>
@@ -611,7 +696,8 @@
             <w:sdtPr>
               <w:rPr>
                 <w:rStyle w:val="estiloregistroCar"/>
-                <w:rFonts w:cs="Times New Roman"/>
+                <w:rFonts w:ascii="Baskerville Old Face" w:hAnsi="Baskerville Old Face" w:cs="Times New Roman"/>
+                <w:sz w:val="32"/>
               </w:rPr>
               <w:id w:val="-1371223685"/>
               <w:placeholder>
@@ -627,7 +713,8 @@
               <w:r>
                 <w:rPr>
                   <w:rStyle w:val="estiloregistroCar"/>
-                  <w:rFonts w:cs="Times New Roman"/>
+                  <w:rFonts w:ascii="Baskerville Old Face" w:hAnsi="Baskerville Old Face" w:cs="Times New Roman"/>
+                  <w:sz w:val="32"/>
                 </w:rPr>
                 <w:t>{{</w:t>
               </w:r>
@@ -635,7 +722,8 @@
               <w:r>
                 <w:rPr>
                   <w:rStyle w:val="estiloregistroCar"/>
-                  <w:rFonts w:cs="Times New Roman"/>
+                  <w:rFonts w:ascii="Baskerville Old Face" w:hAnsi="Baskerville Old Face" w:cs="Times New Roman"/>
+                  <w:sz w:val="32"/>
                 </w:rPr>
                 <w:t>nombresoli</w:t>
               </w:r>
@@ -643,7 +731,8 @@
               <w:r>
                 <w:rPr>
                   <w:rStyle w:val="estiloregistroCar"/>
-                  <w:rFonts w:cs="Times New Roman"/>
+                  <w:rFonts w:ascii="Baskerville Old Face" w:hAnsi="Baskerville Old Face" w:cs="Times New Roman"/>
+                  <w:sz w:val="32"/>
                 </w:rPr>
                 <w:t xml:space="preserve"> }}</w:t>
               </w:r>
@@ -653,17 +742,17 @@
       </w:sdt>
       <w:r>
         <w:rPr>
-          <w:rFonts w:ascii="Times New Roman" w:hAnsi="Times New Roman" w:cs="Times New Roman"/>
-          <w:sz w:val="24"/>
+          <w:rFonts w:ascii="Baskerville Old Face" w:hAnsi="Baskerville Old Face" w:cs="Times New Roman"/>
+          <w:sz w:val="32"/>
           <w:szCs w:val="24"/>
         </w:rPr>
         <w:t xml:space="preserve">, </w:t>
       </w:r>
       <w:r>
         <w:rPr>
-          <w:rFonts w:ascii="Times New Roman" w:hAnsi="Times New Roman" w:cs="Times New Roman"/>
+          <w:rFonts w:ascii="Baskerville Old Face" w:hAnsi="Baskerville Old Face" w:cs="Times New Roman"/>
           <w:b/>
-          <w:sz w:val="24"/>
+          <w:sz w:val="32"/>
           <w:szCs w:val="24"/>
           <w:u w:val="single"/>
         </w:rPr>
@@ -671,25 +760,25 @@
       </w:r>
       <w:r>
         <w:rPr>
-          <w:rFonts w:ascii="Times New Roman" w:hAnsi="Times New Roman" w:cs="Times New Roman"/>
-          <w:sz w:val="24"/>
+          <w:rFonts w:ascii="Baskerville Old Face" w:hAnsi="Baskerville Old Face" w:cs="Times New Roman"/>
+          <w:sz w:val="32"/>
           <w:szCs w:val="24"/>
         </w:rPr>
         <w:t xml:space="preserve">, posee ninguna propiedad debidamente </w:t>
       </w:r>
       <w:r>
         <w:rPr>
-          <w:rFonts w:ascii="Times New Roman" w:hAnsi="Times New Roman" w:cs="Times New Roman"/>
+          <w:rFonts w:ascii="Baskerville Old Face" w:hAnsi="Baskerville Old Face" w:cs="Times New Roman"/>
           <w:b/>
-          <w:sz w:val="24"/>
+          <w:sz w:val="32"/>
           <w:szCs w:val="24"/>
         </w:rPr>
         <w:t>INSCRITA, NI REINSCRIT</w:t>
       </w:r>
       <w:r>
         <w:rPr>
-          <w:rFonts w:ascii="Times New Roman" w:hAnsi="Times New Roman" w:cs="Times New Roman"/>
-          <w:sz w:val="24"/>
+          <w:rFonts w:ascii="Baskerville Old Face" w:hAnsi="Baskerville Old Face" w:cs="Times New Roman"/>
+          <w:sz w:val="32"/>
           <w:szCs w:val="24"/>
         </w:rPr>
         <w:t>A ubicada en el Cantón XXXX.</w:t>
@@ -700,8 +789,8 @@
         <w:pStyle w:val="Sinespaciado"/>
         <w:jc w:val="both"/>
         <w:rPr>
-          <w:rFonts w:ascii="Times New Roman" w:hAnsi="Times New Roman" w:cs="Times New Roman"/>
-          <w:sz w:val="24"/>
+          <w:rFonts w:ascii="Baskerville Old Face" w:hAnsi="Baskerville Old Face" w:cs="Times New Roman"/>
+          <w:sz w:val="32"/>
           <w:szCs w:val="24"/>
           <w:lang w:val="es-MX"/>
         </w:rPr>
@@ -712,16 +801,16 @@
         <w:pStyle w:val="Sinespaciado"/>
         <w:jc w:val="both"/>
         <w:rPr>
-          <w:rFonts w:ascii="Times New Roman" w:hAnsi="Times New Roman" w:cs="Times New Roman"/>
-          <w:sz w:val="24"/>
+          <w:rFonts w:ascii="Baskerville Old Face" w:hAnsi="Baskerville Old Face" w:cs="Times New Roman"/>
+          <w:sz w:val="32"/>
           <w:szCs w:val="24"/>
           <w:lang w:val="es-MX"/>
         </w:rPr>
       </w:pPr>
       <w:r>
         <w:rPr>
-          <w:rFonts w:ascii="Times New Roman" w:hAnsi="Times New Roman" w:cs="Times New Roman"/>
-          <w:sz w:val="24"/>
+          <w:rFonts w:ascii="Baskerville Old Face" w:hAnsi="Baskerville Old Face" w:cs="Times New Roman"/>
+          <w:sz w:val="32"/>
           <w:szCs w:val="24"/>
           <w:lang w:val="es-MX"/>
         </w:rPr>
@@ -733,8 +822,8 @@
         <w:pStyle w:val="Sinespaciado"/>
         <w:jc w:val="both"/>
         <w:rPr>
-          <w:rFonts w:ascii="Times New Roman" w:hAnsi="Times New Roman" w:cs="Times New Roman"/>
-          <w:sz w:val="24"/>
+          <w:rFonts w:ascii="Baskerville Old Face" w:hAnsi="Baskerville Old Face" w:cs="Times New Roman"/>
+          <w:sz w:val="32"/>
           <w:szCs w:val="24"/>
         </w:rPr>
       </w:pPr>
@@ -744,8 +833,8 @@
         <w:pStyle w:val="Sinespaciado"/>
         <w:jc w:val="both"/>
         <w:rPr>
-          <w:rFonts w:ascii="Times New Roman" w:hAnsi="Times New Roman" w:cs="Times New Roman"/>
-          <w:sz w:val="24"/>
+          <w:rFonts w:ascii="Baskerville Old Face" w:hAnsi="Baskerville Old Face" w:cs="Times New Roman"/>
+          <w:sz w:val="32"/>
           <w:szCs w:val="24"/>
         </w:rPr>
       </w:pPr>
@@ -755,8 +844,8 @@
         <w:pStyle w:val="Sinespaciado"/>
         <w:jc w:val="both"/>
         <w:rPr>
-          <w:rFonts w:ascii="Times New Roman" w:hAnsi="Times New Roman" w:cs="Times New Roman"/>
-          <w:sz w:val="24"/>
+          <w:rFonts w:ascii="Baskerville Old Face" w:hAnsi="Baskerville Old Face" w:cs="Times New Roman"/>
+          <w:sz w:val="32"/>
           <w:szCs w:val="24"/>
         </w:rPr>
       </w:pPr>
@@ -766,47 +855,31 @@
         <w:pStyle w:val="Sinespaciado"/>
         <w:jc w:val="both"/>
         <w:rPr>
-          <w:rFonts w:ascii="Times New Roman" w:hAnsi="Times New Roman" w:cs="Times New Roman"/>
-          <w:sz w:val="24"/>
+          <w:rFonts w:ascii="Baskerville Old Face" w:hAnsi="Baskerville Old Face" w:cs="Times New Roman"/>
+          <w:sz w:val="32"/>
           <w:szCs w:val="24"/>
         </w:rPr>
       </w:pPr>
       <w:r>
         <w:rPr>
-          <w:rFonts w:ascii="Times New Roman" w:hAnsi="Times New Roman" w:cs="Times New Roman"/>
-          <w:sz w:val="24"/>
+          <w:rFonts w:ascii="Baskerville Old Face" w:hAnsi="Baskerville Old Face" w:cs="Times New Roman"/>
+          <w:sz w:val="32"/>
           <w:szCs w:val="24"/>
         </w:rPr>
         <w:t xml:space="preserve">Los movimientos Registrales que constan en esta Ficha son los únicos que se refieren al predio que se </w:t>
       </w:r>
       <w:r>
         <w:rPr>
-          <w:rFonts w:ascii="Times New Roman" w:hAnsi="Times New Roman" w:cs="Times New Roman"/>
-          <w:sz w:val="24"/>
-          <w:szCs w:val="24"/>
-        </w:rPr>
-        <w:t>certifica</w:t>
+          <w:rFonts w:ascii="Baskerville Old Face" w:hAnsi="Baskerville Old Face" w:cs="Times New Roman"/>
+          <w:sz w:val="32"/>
+          <w:szCs w:val="24"/>
+        </w:rPr>
+        <w:t>certifica. Cualquier</w:t>
       </w:r>
       <w:r>
         <w:rPr>
-          <w:rFonts w:ascii="Times New Roman" w:hAnsi="Times New Roman" w:cs="Times New Roman"/>
-          <w:sz w:val="24"/>
-          <w:szCs w:val="24"/>
-        </w:rPr>
-        <w:t>.</w:t>
-      </w:r>
-      <w:r>
-        <w:rPr>
-          <w:rFonts w:ascii="Times New Roman" w:hAnsi="Times New Roman" w:cs="Times New Roman"/>
-          <w:sz w:val="24"/>
-          <w:szCs w:val="24"/>
-        </w:rPr>
-        <w:t xml:space="preserve"> Cualquier</w:t>
-      </w:r>
-      <w:r>
-        <w:rPr>
-          <w:rFonts w:ascii="Times New Roman" w:hAnsi="Times New Roman" w:cs="Times New Roman"/>
-          <w:sz w:val="24"/>
+          <w:rFonts w:ascii="Baskerville Old Face" w:hAnsi="Baskerville Old Face" w:cs="Times New Roman"/>
+          <w:sz w:val="32"/>
           <w:szCs w:val="24"/>
         </w:rPr>
         <w:t xml:space="preserve"> enmendadura, alteración o modificación al texto de este certificado lo invalida</w:t>
@@ -817,8 +890,8 @@
         <w:pStyle w:val="Sinespaciado"/>
         <w:jc w:val="both"/>
         <w:rPr>
-          <w:rFonts w:ascii="Times New Roman" w:hAnsi="Times New Roman" w:cs="Times New Roman"/>
-          <w:sz w:val="24"/>
+          <w:rFonts w:ascii="Baskerville Old Face" w:hAnsi="Baskerville Old Face" w:cs="Times New Roman"/>
+          <w:sz w:val="32"/>
           <w:szCs w:val="24"/>
         </w:rPr>
       </w:pPr>
@@ -828,17 +901,17 @@
         <w:pStyle w:val="Sinespaciado"/>
         <w:jc w:val="both"/>
         <w:rPr>
-          <w:rFonts w:ascii="Times New Roman" w:hAnsi="Times New Roman" w:cs="Times New Roman"/>
+          <w:rFonts w:ascii="Baskerville Old Face" w:hAnsi="Baskerville Old Face" w:cs="Times New Roman"/>
           <w:b/>
-          <w:sz w:val="24"/>
+          <w:sz w:val="32"/>
           <w:szCs w:val="24"/>
         </w:rPr>
       </w:pPr>
       <w:r>
         <w:rPr>
-          <w:rFonts w:ascii="Times New Roman" w:hAnsi="Times New Roman" w:cs="Times New Roman"/>
+          <w:rFonts w:ascii="Baskerville Old Face" w:hAnsi="Baskerville Old Face" w:cs="Times New Roman"/>
           <w:b/>
-          <w:sz w:val="24"/>
+          <w:sz w:val="32"/>
           <w:szCs w:val="24"/>
         </w:rPr>
         <w:t xml:space="preserve">Emitido a las:  </w:t>
@@ -846,9 +919,9 @@
       <w:sdt>
         <w:sdtPr>
           <w:rPr>
-            <w:rFonts w:ascii="Times New Roman" w:hAnsi="Times New Roman" w:cs="Times New Roman"/>
+            <w:rFonts w:ascii="Baskerville Old Face" w:hAnsi="Baskerville Old Face" w:cs="Times New Roman"/>
             <w:b/>
-            <w:sz w:val="24"/>
+            <w:sz w:val="32"/>
             <w:szCs w:val="24"/>
           </w:rPr>
           <w:id w:val="1591731490"/>
@@ -862,7 +935,8 @@
             <w:sdtPr>
               <w:rPr>
                 <w:rStyle w:val="estiloregistroCar"/>
-                <w:rFonts w:cs="Times New Roman"/>
+                <w:rFonts w:ascii="Baskerville Old Face" w:hAnsi="Baskerville Old Face" w:cs="Times New Roman"/>
+                <w:sz w:val="32"/>
               </w:rPr>
               <w:id w:val="-971045865"/>
               <w:placeholder>
@@ -878,7 +952,8 @@
               <w:r>
                 <w:rPr>
                   <w:rStyle w:val="estiloregistroCar"/>
-                  <w:rFonts w:cs="Times New Roman"/>
+                  <w:rFonts w:ascii="Baskerville Old Face" w:hAnsi="Baskerville Old Face" w:cs="Times New Roman"/>
+                  <w:sz w:val="32"/>
                 </w:rPr>
                 <w:t>{{</w:t>
               </w:r>
@@ -886,7 +961,8 @@
               <w:r>
                 <w:rPr>
                   <w:rStyle w:val="estiloregistroCar"/>
-                  <w:rFonts w:cs="Times New Roman"/>
+                  <w:rFonts w:ascii="Baskerville Old Face" w:hAnsi="Baskerville Old Face" w:cs="Times New Roman"/>
+                  <w:sz w:val="32"/>
                 </w:rPr>
                 <w:t>fechaactual</w:t>
               </w:r>
@@ -894,7 +970,8 @@
               <w:r>
                 <w:rPr>
                   <w:rStyle w:val="estiloregistroCar"/>
-                  <w:rFonts w:cs="Times New Roman"/>
+                  <w:rFonts w:ascii="Baskerville Old Face" w:hAnsi="Baskerville Old Face" w:cs="Times New Roman"/>
+                  <w:sz w:val="32"/>
                 </w:rPr>
                 <w:t xml:space="preserve"> }}</w:t>
               </w:r>
@@ -908,17 +985,17 @@
         <w:pStyle w:val="Sinespaciado"/>
         <w:jc w:val="both"/>
         <w:rPr>
-          <w:rFonts w:ascii="Times New Roman" w:hAnsi="Times New Roman" w:cs="Times New Roman"/>
+          <w:rFonts w:ascii="Baskerville Old Face" w:hAnsi="Baskerville Old Face" w:cs="Times New Roman"/>
           <w:b/>
-          <w:sz w:val="24"/>
+          <w:sz w:val="32"/>
           <w:szCs w:val="24"/>
         </w:rPr>
       </w:pPr>
       <w:r>
         <w:rPr>
-          <w:rFonts w:ascii="Times New Roman" w:hAnsi="Times New Roman" w:cs="Times New Roman"/>
+          <w:rFonts w:ascii="Baskerville Old Face" w:hAnsi="Baskerville Old Face" w:cs="Times New Roman"/>
           <w:b/>
-          <w:sz w:val="24"/>
+          <w:sz w:val="32"/>
           <w:szCs w:val="24"/>
         </w:rPr>
         <w:t xml:space="preserve">A petición de: </w:t>
@@ -926,9 +1003,9 @@
       <w:sdt>
         <w:sdtPr>
           <w:rPr>
-            <w:rFonts w:ascii="Times New Roman" w:hAnsi="Times New Roman" w:cs="Times New Roman"/>
+            <w:rFonts w:ascii="Baskerville Old Face" w:hAnsi="Baskerville Old Face" w:cs="Times New Roman"/>
             <w:b/>
-            <w:sz w:val="24"/>
+            <w:sz w:val="32"/>
             <w:szCs w:val="24"/>
           </w:rPr>
           <w:id w:val="-1019313202"/>
@@ -942,7 +1019,8 @@
             <w:sdtPr>
               <w:rPr>
                 <w:rStyle w:val="estiloregistroCar"/>
-                <w:rFonts w:cs="Times New Roman"/>
+                <w:rFonts w:ascii="Baskerville Old Face" w:hAnsi="Baskerville Old Face" w:cs="Times New Roman"/>
+                <w:sz w:val="32"/>
               </w:rPr>
               <w:id w:val="760107844"/>
               <w:placeholder>
@@ -958,7 +1036,8 @@
               <w:r>
                 <w:rPr>
                   <w:rStyle w:val="estiloregistroCar"/>
-                  <w:rFonts w:cs="Times New Roman"/>
+                  <w:rFonts w:ascii="Baskerville Old Face" w:hAnsi="Baskerville Old Face" w:cs="Times New Roman"/>
+                  <w:sz w:val="32"/>
                 </w:rPr>
                 <w:t>{{</w:t>
               </w:r>
@@ -966,7 +1045,8 @@
               <w:r>
                 <w:rPr>
                   <w:rStyle w:val="estiloregistroCar"/>
-                  <w:rFonts w:cs="Times New Roman"/>
+                  <w:rFonts w:ascii="Baskerville Old Face" w:hAnsi="Baskerville Old Face" w:cs="Times New Roman"/>
+                  <w:sz w:val="32"/>
                 </w:rPr>
                 <w:t>nombresoli</w:t>
               </w:r>
@@ -974,7 +1054,8 @@
               <w:r>
                 <w:rPr>
                   <w:rStyle w:val="estiloregistroCar"/>
-                  <w:rFonts w:cs="Times New Roman"/>
+                  <w:rFonts w:ascii="Baskerville Old Face" w:hAnsi="Baskerville Old Face" w:cs="Times New Roman"/>
+                  <w:sz w:val="32"/>
                 </w:rPr>
                 <w:t xml:space="preserve"> }}</w:t>
               </w:r>
@@ -988,17 +1069,17 @@
         <w:pStyle w:val="Sinespaciado"/>
         <w:jc w:val="both"/>
         <w:rPr>
-          <w:rFonts w:ascii="Times New Roman" w:hAnsi="Times New Roman" w:cs="Times New Roman"/>
+          <w:rFonts w:ascii="Baskerville Old Face" w:hAnsi="Baskerville Old Face" w:cs="Times New Roman"/>
           <w:b/>
-          <w:sz w:val="24"/>
+          <w:sz w:val="32"/>
           <w:szCs w:val="24"/>
         </w:rPr>
       </w:pPr>
       <w:r>
         <w:rPr>
-          <w:rFonts w:ascii="Times New Roman" w:hAnsi="Times New Roman" w:cs="Times New Roman"/>
+          <w:rFonts w:ascii="Baskerville Old Face" w:hAnsi="Baskerville Old Face" w:cs="Times New Roman"/>
           <w:b/>
-          <w:sz w:val="24"/>
+          <w:sz w:val="32"/>
           <w:szCs w:val="24"/>
         </w:rPr>
         <w:t>Elaborado por:</w:t>
@@ -1006,9 +1087,9 @@
       <w:sdt>
         <w:sdtPr>
           <w:rPr>
-            <w:rFonts w:ascii="Times New Roman" w:hAnsi="Times New Roman" w:cs="Times New Roman"/>
+            <w:rFonts w:ascii="Baskerville Old Face" w:hAnsi="Baskerville Old Face" w:cs="Times New Roman"/>
             <w:b/>
-            <w:sz w:val="24"/>
+            <w:sz w:val="32"/>
             <w:szCs w:val="24"/>
           </w:rPr>
           <w:id w:val="-885260593"/>
@@ -1022,7 +1103,8 @@
             <w:sdtPr>
               <w:rPr>
                 <w:rStyle w:val="estiloregistroCar"/>
-                <w:rFonts w:cs="Times New Roman"/>
+                <w:rFonts w:ascii="Baskerville Old Face" w:hAnsi="Baskerville Old Face" w:cs="Times New Roman"/>
+                <w:sz w:val="32"/>
               </w:rPr>
               <w:id w:val="-1682887163"/>
               <w:placeholder>
@@ -1038,7 +1120,8 @@
               <w:r>
                 <w:rPr>
                   <w:rStyle w:val="estiloregistroCar"/>
-                  <w:rFonts w:cs="Times New Roman"/>
+                  <w:rFonts w:ascii="Baskerville Old Face" w:hAnsi="Baskerville Old Face" w:cs="Times New Roman"/>
+                  <w:sz w:val="32"/>
                 </w:rPr>
                 <w:t>{{</w:t>
               </w:r>
@@ -1046,7 +1129,8 @@
               <w:r>
                 <w:rPr>
                   <w:rStyle w:val="estiloregistroCar"/>
-                  <w:rFonts w:cs="Times New Roman"/>
+                  <w:rFonts w:ascii="Baskerville Old Face" w:hAnsi="Baskerville Old Face" w:cs="Times New Roman"/>
+                  <w:sz w:val="32"/>
                 </w:rPr>
                 <w:t>sesion</w:t>
               </w:r>
@@ -1054,7 +1138,8 @@
               <w:r>
                 <w:rPr>
                   <w:rStyle w:val="estiloregistroCar"/>
-                  <w:rFonts w:cs="Times New Roman"/>
+                  <w:rFonts w:ascii="Baskerville Old Face" w:hAnsi="Baskerville Old Face" w:cs="Times New Roman"/>
+                  <w:sz w:val="32"/>
                 </w:rPr>
                 <w:t xml:space="preserve"> }}</w:t>
               </w:r>
@@ -1067,8 +1152,8 @@
       <w:pPr>
         <w:pStyle w:val="Sinespaciado"/>
         <w:rPr>
-          <w:rFonts w:ascii="Times New Roman" w:hAnsi="Times New Roman" w:cs="Times New Roman"/>
-          <w:sz w:val="24"/>
+          <w:rFonts w:ascii="Baskerville Old Face" w:hAnsi="Baskerville Old Face" w:cs="Times New Roman"/>
+          <w:sz w:val="32"/>
           <w:szCs w:val="24"/>
         </w:rPr>
       </w:pPr>
@@ -1078,15 +1163,15 @@
         <w:pStyle w:val="Sinespaciado"/>
         <w:jc w:val="center"/>
         <w:rPr>
-          <w:rFonts w:ascii="Times New Roman" w:hAnsi="Times New Roman" w:cs="Times New Roman"/>
-          <w:sz w:val="24"/>
+          <w:rFonts w:ascii="Baskerville Old Face" w:hAnsi="Baskerville Old Face" w:cs="Times New Roman"/>
+          <w:sz w:val="32"/>
           <w:szCs w:val="24"/>
         </w:rPr>
       </w:pPr>
       <w:r>
         <w:rPr>
-          <w:rFonts w:ascii="Times New Roman" w:hAnsi="Times New Roman" w:cs="Times New Roman"/>
-          <w:sz w:val="24"/>
+          <w:rFonts w:ascii="Baskerville Old Face" w:hAnsi="Baskerville Old Face" w:cs="Times New Roman"/>
+          <w:sz w:val="32"/>
           <w:szCs w:val="24"/>
         </w:rPr>
         <w:t>________________________________</w:t>
@@ -1097,18 +1182,18 @@
         <w:pStyle w:val="Sinespaciado"/>
         <w:jc w:val="center"/>
         <w:rPr>
-          <w:rFonts w:ascii="Times New Roman" w:hAnsi="Times New Roman" w:cs="Times New Roman"/>
+          <w:rFonts w:ascii="Baskerville Old Face" w:hAnsi="Baskerville Old Face" w:cs="Times New Roman"/>
           <w:b/>
-          <w:sz w:val="24"/>
+          <w:sz w:val="32"/>
           <w:szCs w:val="24"/>
         </w:rPr>
       </w:pPr>
       <w:sdt>
         <w:sdtPr>
           <w:rPr>
-            <w:rFonts w:ascii="Times New Roman" w:hAnsi="Times New Roman" w:cs="Times New Roman"/>
+            <w:rFonts w:ascii="Baskerville Old Face" w:hAnsi="Baskerville Old Face" w:cs="Times New Roman"/>
             <w:b/>
-            <w:sz w:val="24"/>
+            <w:sz w:val="32"/>
             <w:szCs w:val="24"/>
           </w:rPr>
           <w:id w:val="10807854"/>
@@ -1122,7 +1207,8 @@
             <w:sdtPr>
               <w:rPr>
                 <w:rStyle w:val="estiloregistroCar"/>
-                <w:rFonts w:cs="Times New Roman"/>
+                <w:rFonts w:ascii="Baskerville Old Face" w:hAnsi="Baskerville Old Face" w:cs="Times New Roman"/>
+                <w:sz w:val="32"/>
               </w:rPr>
               <w:id w:val="1588499699"/>
               <w:placeholder>
@@ -1138,7 +1224,8 @@
               <w:r>
                 <w:rPr>
                   <w:rStyle w:val="estiloregistroCar"/>
-                  <w:rFonts w:cs="Times New Roman"/>
+                  <w:rFonts w:ascii="Baskerville Old Face" w:hAnsi="Baskerville Old Face" w:cs="Times New Roman"/>
+                  <w:sz w:val="32"/>
                 </w:rPr>
                 <w:t>{{</w:t>
               </w:r>
@@ -1146,7 +1233,8 @@
               <w:r>
                 <w:rPr>
                   <w:rStyle w:val="estiloregistroCar"/>
-                  <w:rFonts w:cs="Times New Roman"/>
+                  <w:rFonts w:ascii="Baskerville Old Face" w:hAnsi="Baskerville Old Face" w:cs="Times New Roman"/>
+                  <w:sz w:val="32"/>
                 </w:rPr>
                 <w:t>nomregistrador</w:t>
               </w:r>
@@ -1154,7 +1242,8 @@
               <w:r>
                 <w:rPr>
                   <w:rStyle w:val="estiloregistroCar"/>
-                  <w:rFonts w:cs="Times New Roman"/>
+                  <w:rFonts w:ascii="Baskerville Old Face" w:hAnsi="Baskerville Old Face" w:cs="Times New Roman"/>
+                  <w:sz w:val="32"/>
                 </w:rPr>
                 <w:t>}}</w:t>
               </w:r>
@@ -1168,26 +1257,27 @@
         <w:pStyle w:val="Sinespaciado"/>
         <w:jc w:val="center"/>
         <w:rPr>
-          <w:rFonts w:ascii="Times New Roman" w:hAnsi="Times New Roman" w:cs="Times New Roman"/>
+          <w:rFonts w:ascii="Baskerville Old Face" w:hAnsi="Baskerville Old Face" w:cs="Times New Roman"/>
           <w:b/>
-          <w:sz w:val="24"/>
+          <w:sz w:val="32"/>
           <w:szCs w:val="24"/>
         </w:rPr>
       </w:pPr>
       <w:r>
         <w:rPr>
-          <w:rFonts w:ascii="Times New Roman" w:hAnsi="Times New Roman" w:cs="Times New Roman"/>
+          <w:rFonts w:ascii="Baskerville Old Face" w:hAnsi="Baskerville Old Face" w:cs="Times New Roman"/>
           <w:b/>
-          <w:sz w:val="24"/>
-          <w:szCs w:val="24"/>
-        </w:rPr>
+          <w:sz w:val="32"/>
+          <w:szCs w:val="24"/>
+        </w:rPr>
+        <w:lastRenderedPageBreak/>
         <w:t>Firma del registrador</w:t>
       </w:r>
       <w:r>
         <w:rPr>
-          <w:rFonts w:ascii="Times New Roman" w:hAnsi="Times New Roman" w:cs="Times New Roman"/>
+          <w:rFonts w:ascii="Baskerville Old Face" w:hAnsi="Baskerville Old Face" w:cs="Times New Roman"/>
           <w:b/>
-          <w:sz w:val="24"/>
+          <w:sz w:val="32"/>
           <w:szCs w:val="24"/>
         </w:rPr>
         <w:t xml:space="preserve"> del Cantón</w:t>
@@ -1198,8 +1288,8 @@
         <w:pStyle w:val="Sinespaciado"/>
         <w:jc w:val="center"/>
         <w:rPr>
-          <w:rFonts w:ascii="Times New Roman" w:hAnsi="Times New Roman" w:cs="Times New Roman"/>
-          <w:sz w:val="24"/>
+          <w:rFonts w:ascii="Baskerville Old Face" w:hAnsi="Baskerville Old Face" w:cs="Times New Roman"/>
+          <w:sz w:val="32"/>
           <w:szCs w:val="24"/>
         </w:rPr>
       </w:pPr>
@@ -1209,8 +1299,8 @@
         <w:pStyle w:val="Sinespaciado"/>
         <w:jc w:val="center"/>
         <w:rPr>
-          <w:rFonts w:ascii="Times New Roman" w:hAnsi="Times New Roman" w:cs="Times New Roman"/>
-          <w:sz w:val="24"/>
+          <w:rFonts w:ascii="Baskerville Old Face" w:hAnsi="Baskerville Old Face" w:cs="Times New Roman"/>
+          <w:sz w:val="32"/>
           <w:szCs w:val="24"/>
         </w:rPr>
       </w:pPr>
@@ -1220,8 +1310,8 @@
         <w:pStyle w:val="Sinespaciado"/>
         <w:jc w:val="center"/>
         <w:rPr>
-          <w:rFonts w:ascii="Times New Roman" w:hAnsi="Times New Roman" w:cs="Times New Roman"/>
-          <w:sz w:val="24"/>
+          <w:rFonts w:ascii="Baskerville Old Face" w:hAnsi="Baskerville Old Face" w:cs="Times New Roman"/>
+          <w:sz w:val="32"/>
           <w:szCs w:val="24"/>
         </w:rPr>
       </w:pPr>
@@ -1231,8 +1321,8 @@
         <w:pStyle w:val="Sinespaciado"/>
         <w:jc w:val="center"/>
         <w:rPr>
-          <w:rFonts w:ascii="Times New Roman" w:hAnsi="Times New Roman" w:cs="Times New Roman"/>
-          <w:sz w:val="24"/>
+          <w:rFonts w:ascii="Baskerville Old Face" w:hAnsi="Baskerville Old Face" w:cs="Times New Roman"/>
+          <w:sz w:val="32"/>
           <w:szCs w:val="24"/>
         </w:rPr>
       </w:pPr>
@@ -2447,6 +2537,64 @@
         </w:p>
       </w:docPartBody>
     </w:docPart>
+    <w:docPart>
+      <w:docPartPr>
+        <w:name w:val="75B87BF7562D415BA33E14A40445B741"/>
+        <w:category>
+          <w:name w:val="General"/>
+          <w:gallery w:val="placeholder"/>
+        </w:category>
+        <w:types>
+          <w:type w:val="bbPlcHdr"/>
+        </w:types>
+        <w:behaviors>
+          <w:behavior w:val="content"/>
+        </w:behaviors>
+        <w:guid w:val="{51D3DF52-FB93-4635-A229-D7B54FB234AB}"/>
+      </w:docPartPr>
+      <w:docPartBody>
+        <w:p>
+          <w:pPr>
+            <w:pStyle w:val="75B87BF7562D415BA33E14A40445B741"/>
+          </w:pPr>
+          <w:r>
+            <w:rPr>
+              <w:rStyle w:val="Textodelmarcadordeposicin"/>
+            </w:rPr>
+            <w:t>Haga clic o pulse aquí para escribir texto.</w:t>
+          </w:r>
+        </w:p>
+      </w:docPartBody>
+    </w:docPart>
+    <w:docPart>
+      <w:docPartPr>
+        <w:name w:val="8CC68F812197422B8592E1C818D7B9B1"/>
+        <w:category>
+          <w:name w:val="General"/>
+          <w:gallery w:val="placeholder"/>
+        </w:category>
+        <w:types>
+          <w:type w:val="bbPlcHdr"/>
+        </w:types>
+        <w:behaviors>
+          <w:behavior w:val="content"/>
+        </w:behaviors>
+        <w:guid w:val="{1A2D6D8D-FEA7-444E-8DE6-DE3B682E9D73}"/>
+      </w:docPartPr>
+      <w:docPartBody>
+        <w:p>
+          <w:pPr>
+            <w:pStyle w:val="8CC68F812197422B8592E1C818D7B9B1"/>
+          </w:pPr>
+          <w:r>
+            <w:rPr>
+              <w:rStyle w:val="Textodelmarcadordeposicin"/>
+            </w:rPr>
+            <w:t>Haga clic o pulse aquí para escribir texto.</w:t>
+          </w:r>
+        </w:p>
+      </w:docPartBody>
+    </w:docPart>
   </w:docParts>
 </w:glossaryDocument>
 </file>
@@ -2485,6 +2633,13 @@
     <w:panose1 w:val="04030905020B02020C02"/>
     <w:charset w:val="00"/>
     <w:family w:val="decorative"/>
+    <w:pitch w:val="variable"/>
+    <w:sig w:usb0="00000003" w:usb1="00000000" w:usb2="00000000" w:usb3="00000000" w:csb0="00000001" w:csb1="00000000"/>
+  </w:font>
+  <w:font w:name="Baskerville Old Face">
+    <w:panose1 w:val="02020602080505020303"/>
+    <w:charset w:val="00"/>
+    <w:family w:val="roman"/>
     <w:pitch w:val="variable"/>
     <w:sig w:usb0="00000003" w:usb1="00000000" w:usb2="00000000" w:usb3="00000000" w:csb0="00000001" w:csb1="00000000"/>
   </w:font>
@@ -2528,6 +2683,7 @@
     <w:rsid w:val="00481B74"/>
     <w:rsid w:val="00502140"/>
     <w:rsid w:val="005431E5"/>
+    <w:rsid w:val="006B5353"/>
     <w:rsid w:val="007019CA"/>
     <w:rsid w:val="00716B26"/>
     <w:rsid w:val="00772197"/>
@@ -2539,8 +2695,10 @@
     <w:rsid w:val="00A51F1E"/>
     <w:rsid w:val="00AB4547"/>
     <w:rsid w:val="00AF110A"/>
+    <w:rsid w:val="00C57AD5"/>
     <w:rsid w:val="00D5028E"/>
     <w:rsid w:val="00D76F0C"/>
+    <w:rsid w:val="00DE157F"/>
     <w:rsid w:val="00E21BD2"/>
     <w:rsid w:val="00EF7CD0"/>
     <w:rsid w:val="00F4521A"/>
@@ -2996,7 +3154,7 @@
     <w:basedOn w:val="Fuentedeprrafopredeter"/>
     <w:uiPriority w:val="99"/>
     <w:semiHidden/>
-    <w:rsid w:val="00F4521A"/>
+    <w:rsid w:val="00C57AD5"/>
     <w:rPr>
       <w:color w:val="808080"/>
     </w:rPr>
@@ -3582,6 +3740,20 @@
   <w:style w:type="paragraph" w:customStyle="1" w:styleId="E34A6A97546B48AE9A0E7AAD06BC772C">
     <w:name w:val="E34A6A97546B48AE9A0E7AAD06BC772C"/>
     <w:rsid w:val="00F4521A"/>
+    <w:rPr>
+      <w:lang w:val="es-MX" w:eastAsia="es-MX"/>
+    </w:rPr>
+  </w:style>
+  <w:style w:type="paragraph" w:customStyle="1" w:styleId="75B87BF7562D415BA33E14A40445B741">
+    <w:name w:val="75B87BF7562D415BA33E14A40445B741"/>
+    <w:rsid w:val="00C57AD5"/>
+    <w:rPr>
+      <w:lang w:val="es-MX" w:eastAsia="es-MX"/>
+    </w:rPr>
+  </w:style>
+  <w:style w:type="paragraph" w:customStyle="1" w:styleId="8CC68F812197422B8592E1C818D7B9B1">
+    <w:name w:val="8CC68F812197422B8592E1C818D7B9B1"/>
+    <w:rsid w:val="00C57AD5"/>
     <w:rPr>
       <w:lang w:val="es-MX" w:eastAsia="es-MX"/>
     </w:rPr>
@@ -3884,7 +4056,7 @@
 </file>
 
 <file path=customXml/itemProps1.xml><?xml version="1.0" encoding="utf-8"?>
-<ds:datastoreItem xmlns:ds="http://schemas.openxmlformats.org/officeDocument/2006/customXml" ds:itemID="{8328FAA3-CC2D-4498-ACDD-DB4761DEBADE}">
+<ds:datastoreItem xmlns:ds="http://schemas.openxmlformats.org/officeDocument/2006/customXml" ds:itemID="{2FB1D847-7A26-470E-966B-2B04B70A7088}">
   <ds:schemaRefs>
     <ds:schemaRef ds:uri="http://schemas.openxmlformats.org/officeDocument/2006/bibliography"/>
   </ds:schemaRefs>

</xml_diff>

<commit_message>
Signed-off-by: Jeffri Villacreses <adrianmorales@hotmail.com>
</commit_message>
<xml_diff>
--- a/registro_mercantil/objects/Documentos/DocPropiedad/Certificado_Negativo.docx
+++ b/registro_mercantil/objects/Documentos/DocPropiedad/Certificado_Negativo.docx
@@ -360,6 +360,11 @@
             <w:docPart w:val="75B87BF7562D415BA33E14A40445B741"/>
           </w:placeholder>
         </w:sdtPr>
+        <w:sdtEndPr>
+          <w:rPr>
+            <w:rStyle w:val="estiloregistroCar"/>
+          </w:rPr>
+        </w:sdtEndPr>
         <w:sdtContent>
           <w:sdt>
             <w:sdtPr>
@@ -373,6 +378,11 @@
                 <w:docPart w:val="8CC68F812197422B8592E1C818D7B9B1"/>
               </w:placeholder>
             </w:sdtPr>
+            <w:sdtEndPr>
+              <w:rPr>
+                <w:rStyle w:val="estiloregistroCar"/>
+              </w:rPr>
+            </w:sdtEndPr>
             <w:sdtContent>
               <w:r>
                 <w:rPr>
@@ -390,8 +400,6 @@
                 </w:rPr>
                 <w:t>numerocertificado</w:t>
               </w:r>
-              <w:bookmarkStart w:id="0" w:name="_GoBack"/>
-              <w:bookmarkEnd w:id="0"/>
               <w:r>
                 <w:rPr>
                   <w:rStyle w:val="estiloregistroCar"/>
@@ -816,28 +824,6 @@
         </w:rPr>
         <w:t>Es cuanto puedo certificar en mi calidad de Registrador de la Propiedad de este Cantón, para los fines que convenga el interesado.</w:t>
       </w:r>
-    </w:p>
-    <w:p>
-      <w:pPr>
-        <w:pStyle w:val="Sinespaciado"/>
-        <w:jc w:val="both"/>
-        <w:rPr>
-          <w:rFonts w:ascii="Baskerville Old Face" w:hAnsi="Baskerville Old Face" w:cs="Times New Roman"/>
-          <w:sz w:val="32"/>
-          <w:szCs w:val="24"/>
-        </w:rPr>
-      </w:pPr>
-    </w:p>
-    <w:p>
-      <w:pPr>
-        <w:pStyle w:val="Sinespaciado"/>
-        <w:jc w:val="both"/>
-        <w:rPr>
-          <w:rFonts w:ascii="Baskerville Old Face" w:hAnsi="Baskerville Old Face" w:cs="Times New Roman"/>
-          <w:sz w:val="32"/>
-          <w:szCs w:val="24"/>
-        </w:rPr>
-      </w:pPr>
     </w:p>
     <w:p>
       <w:pPr>
@@ -1270,7 +1256,6 @@
           <w:sz w:val="32"/>
           <w:szCs w:val="24"/>
         </w:rPr>
-        <w:lastRenderedPageBreak/>
         <w:t>Firma del registrador</w:t>
       </w:r>
       <w:r>
@@ -1293,39 +1278,8 @@
           <w:szCs w:val="24"/>
         </w:rPr>
       </w:pPr>
-    </w:p>
-    <w:p>
-      <w:pPr>
-        <w:pStyle w:val="Sinespaciado"/>
-        <w:jc w:val="center"/>
-        <w:rPr>
-          <w:rFonts w:ascii="Baskerville Old Face" w:hAnsi="Baskerville Old Face" w:cs="Times New Roman"/>
-          <w:sz w:val="32"/>
-          <w:szCs w:val="24"/>
-        </w:rPr>
-      </w:pPr>
-    </w:p>
-    <w:p>
-      <w:pPr>
-        <w:pStyle w:val="Sinespaciado"/>
-        <w:jc w:val="center"/>
-        <w:rPr>
-          <w:rFonts w:ascii="Baskerville Old Face" w:hAnsi="Baskerville Old Face" w:cs="Times New Roman"/>
-          <w:sz w:val="32"/>
-          <w:szCs w:val="24"/>
-        </w:rPr>
-      </w:pPr>
-    </w:p>
-    <w:p>
-      <w:pPr>
-        <w:pStyle w:val="Sinespaciado"/>
-        <w:jc w:val="center"/>
-        <w:rPr>
-          <w:rFonts w:ascii="Baskerville Old Face" w:hAnsi="Baskerville Old Face" w:cs="Times New Roman"/>
-          <w:sz w:val="32"/>
-          <w:szCs w:val="24"/>
-        </w:rPr>
-      </w:pPr>
+      <w:bookmarkStart w:id="0" w:name="_GoBack"/>
+      <w:bookmarkEnd w:id="0"/>
     </w:p>
     <w:sectPr>
       <w:pgSz w:w="11906" w:h="16838"/>
@@ -2670,6 +2624,7 @@
   </w:compat>
   <w:rsids>
     <w:rsidRoot w:val="003D20D9"/>
+    <w:rsid w:val="00073895"/>
     <w:rsid w:val="0009795E"/>
     <w:rsid w:val="000E45A3"/>
     <w:rsid w:val="001D3F18"/>
@@ -2694,6 +2649,7 @@
     <w:rsid w:val="00A50485"/>
     <w:rsid w:val="00A51F1E"/>
     <w:rsid w:val="00AB4547"/>
+    <w:rsid w:val="00AC0F3C"/>
     <w:rsid w:val="00AF110A"/>
     <w:rsid w:val="00C57AD5"/>
     <w:rsid w:val="00D5028E"/>
@@ -4056,7 +4012,7 @@
 </file>
 
 <file path=customXml/itemProps1.xml><?xml version="1.0" encoding="utf-8"?>
-<ds:datastoreItem xmlns:ds="http://schemas.openxmlformats.org/officeDocument/2006/customXml" ds:itemID="{2FB1D847-7A26-470E-966B-2B04B70A7088}">
+<ds:datastoreItem xmlns:ds="http://schemas.openxmlformats.org/officeDocument/2006/customXml" ds:itemID="{DFFB97CB-293F-4981-B16C-8B49E489D6D8}">
   <ds:schemaRefs>
     <ds:schemaRef ds:uri="http://schemas.openxmlformats.org/officeDocument/2006/bibliography"/>
   </ds:schemaRefs>

</xml_diff>